<commit_message>
Updated app1.py with new changes
</commit_message>
<xml_diff>
--- a/scraped_content.docx
+++ b/scraped_content.docx
@@ -4,25 +4,32 @@
   <w:body>
     <w:p>
       <w:pPr>
-        <w:pStyle w:val="Heading1"/>
+        <w:spacing w:before="0" w:after="0" w:line="240" w:lineRule="auto"/>
       </w:pPr>
       <w:r>
+        <w:rPr>
+          <w:b w:val="0"/>
+          <w:sz w:val="6"/>
+        </w:rPr>
         <w:t>Scraped Website Content</w:t>
       </w:r>
     </w:p>
     <w:p>
       <w:pPr>
-        <w:pStyle w:val="Heading2"/>
+        <w:spacing w:before="0" w:after="0" w:line="240" w:lineRule="auto"/>
       </w:pPr>
       <w:r>
         <w:rPr>
-          <w:b/>
+          <w:b w:val="0"/>
           <w:sz w:val="6"/>
         </w:rPr>
         <w:t>IOTFIY Solutions - Leading IoT &amp; AI Technology Company | Smart Solutions for Tomorrow</w:t>
       </w:r>
     </w:p>
     <w:p>
+      <w:pPr>
+        <w:spacing w:before="0" w:after="0" w:line="240" w:lineRule="auto"/>
+      </w:pPr>
       <w:r>
         <w:rPr>
           <w:sz w:val="6"/>
@@ -32,17 +39,20 @@
     </w:p>
     <w:p>
       <w:pPr>
-        <w:pStyle w:val="Heading2"/>
+        <w:spacing w:before="0" w:after="0" w:line="240" w:lineRule="auto"/>
       </w:pPr>
       <w:r>
         <w:rPr>
-          <w:b/>
+          <w:b w:val="0"/>
           <w:sz w:val="6"/>
         </w:rPr>
         <w:t>Blog - IoT &amp; AI Insights | IoTFIY Solutions</w:t>
       </w:r>
     </w:p>
     <w:p>
+      <w:pPr>
+        <w:spacing w:before="0" w:after="0" w:line="240" w:lineRule="auto"/>
+      </w:pPr>
       <w:r>
         <w:rPr>
           <w:sz w:val="6"/>
@@ -52,17 +62,20 @@
     </w:p>
     <w:p>
       <w:pPr>
-        <w:pStyle w:val="Heading2"/>
+        <w:spacing w:before="0" w:after="0" w:line="240" w:lineRule="auto"/>
       </w:pPr>
       <w:r>
         <w:rPr>
-          <w:b/>
+          <w:b w:val="0"/>
           <w:sz w:val="6"/>
         </w:rPr>
         <w:t>Our Services - IoTFIY Solutions</w:t>
       </w:r>
     </w:p>
     <w:p>
+      <w:pPr>
+        <w:spacing w:before="0" w:after="0" w:line="240" w:lineRule="auto"/>
+      </w:pPr>
       <w:r>
         <w:rPr>
           <w:sz w:val="6"/>
@@ -72,17 +85,20 @@
     </w:p>
     <w:p>
       <w:pPr>
-        <w:pStyle w:val="Heading2"/>
+        <w:spacing w:before="0" w:after="0" w:line="240" w:lineRule="auto"/>
       </w:pPr>
       <w:r>
         <w:rPr>
-          <w:b/>
+          <w:b w:val="0"/>
           <w:sz w:val="6"/>
         </w:rPr>
         <w:t>IoT Platform Development - IoTFIY Solutions</w:t>
       </w:r>
     </w:p>
     <w:p>
+      <w:pPr>
+        <w:spacing w:before="0" w:after="0" w:line="240" w:lineRule="auto"/>
+      </w:pPr>
       <w:r>
         <w:rPr>
           <w:sz w:val="6"/>
@@ -92,17 +108,20 @@
     </w:p>
     <w:p>
       <w:pPr>
-        <w:pStyle w:val="Heading2"/>
+        <w:spacing w:before="0" w:after="0" w:line="240" w:lineRule="auto"/>
       </w:pPr>
       <w:r>
         <w:rPr>
-          <w:b/>
+          <w:b w:val="0"/>
           <w:sz w:val="6"/>
         </w:rPr>
         <w:t>UI/UX Design Services - IoTFIY Solutions</w:t>
       </w:r>
     </w:p>
     <w:p>
+      <w:pPr>
+        <w:spacing w:before="0" w:after="0" w:line="240" w:lineRule="auto"/>
+      </w:pPr>
       <w:r>
         <w:rPr>
           <w:sz w:val="6"/>
@@ -112,17 +131,20 @@
     </w:p>
     <w:p>
       <w:pPr>
-        <w:pStyle w:val="Heading2"/>
+        <w:spacing w:before="0" w:after="0" w:line="240" w:lineRule="auto"/>
       </w:pPr>
       <w:r>
         <w:rPr>
-          <w:b/>
+          <w:b w:val="0"/>
           <w:sz w:val="6"/>
         </w:rPr>
         <w:t>Content Management System - IoTFIY Solutions</w:t>
       </w:r>
     </w:p>
     <w:p>
+      <w:pPr>
+        <w:spacing w:before="0" w:after="0" w:line="240" w:lineRule="auto"/>
+      </w:pPr>
       <w:r>
         <w:rPr>
           <w:sz w:val="6"/>
@@ -132,17 +154,20 @@
     </w:p>
     <w:p>
       <w:pPr>
-        <w:pStyle w:val="Heading2"/>
+        <w:spacing w:before="0" w:after="0" w:line="240" w:lineRule="auto"/>
       </w:pPr>
       <w:r>
         <w:rPr>
-          <w:b/>
+          <w:b w:val="0"/>
           <w:sz w:val="6"/>
         </w:rPr>
         <w:t>Cross-Platform App Development - IoTFIY Solutions</w:t>
       </w:r>
     </w:p>
     <w:p>
+      <w:pPr>
+        <w:spacing w:before="0" w:after="0" w:line="240" w:lineRule="auto"/>
+      </w:pPr>
       <w:r>
         <w:rPr>
           <w:sz w:val="6"/>
@@ -152,17 +177,20 @@
     </w:p>
     <w:p>
       <w:pPr>
-        <w:pStyle w:val="Heading2"/>
+        <w:spacing w:before="0" w:after="0" w:line="240" w:lineRule="auto"/>
       </w:pPr>
       <w:r>
         <w:rPr>
-          <w:b/>
+          <w:b w:val="0"/>
           <w:sz w:val="6"/>
         </w:rPr>
         <w:t>API Development Services - IoTFIY Solutions</w:t>
       </w:r>
     </w:p>
     <w:p>
+      <w:pPr>
+        <w:spacing w:before="0" w:after="0" w:line="240" w:lineRule="auto"/>
+      </w:pPr>
       <w:r>
         <w:rPr>
           <w:sz w:val="6"/>
@@ -172,17 +200,20 @@
     </w:p>
     <w:p>
       <w:pPr>
-        <w:pStyle w:val="Heading2"/>
+        <w:spacing w:before="0" w:after="0" w:line="240" w:lineRule="auto"/>
       </w:pPr>
       <w:r>
         <w:rPr>
-          <w:b/>
+          <w:b w:val="0"/>
           <w:sz w:val="6"/>
         </w:rPr>
         <w:t>Payment Gateway Integration - IoTFIY Solutions</w:t>
       </w:r>
     </w:p>
     <w:p>
+      <w:pPr>
+        <w:spacing w:before="0" w:after="0" w:line="240" w:lineRule="auto"/>
+      </w:pPr>
       <w:r>
         <w:rPr>
           <w:sz w:val="6"/>
@@ -192,17 +223,20 @@
     </w:p>
     <w:p>
       <w:pPr>
-        <w:pStyle w:val="Heading2"/>
+        <w:spacing w:before="0" w:after="0" w:line="240" w:lineRule="auto"/>
       </w:pPr>
       <w:r>
         <w:rPr>
-          <w:b/>
+          <w:b w:val="0"/>
           <w:sz w:val="6"/>
         </w:rPr>
         <w:t>Deployment Services - IoTFIY Solutions</w:t>
       </w:r>
     </w:p>
     <w:p>
+      <w:pPr>
+        <w:spacing w:before="0" w:after="0" w:line="240" w:lineRule="auto"/>
+      </w:pPr>
       <w:r>
         <w:rPr>
           <w:sz w:val="6"/>
@@ -212,17 +246,20 @@
     </w:p>
     <w:p>
       <w:pPr>
-        <w:pStyle w:val="Heading2"/>
+        <w:spacing w:before="0" w:after="0" w:line="240" w:lineRule="auto"/>
       </w:pPr>
       <w:r>
         <w:rPr>
-          <w:b/>
+          <w:b w:val="0"/>
           <w:sz w:val="6"/>
         </w:rPr>
         <w:t>Custom AI Chatbots - IoTFIY Solutions</w:t>
       </w:r>
     </w:p>
     <w:p>
+      <w:pPr>
+        <w:spacing w:before="0" w:after="0" w:line="240" w:lineRule="auto"/>
+      </w:pPr>
       <w:r>
         <w:rPr>
           <w:sz w:val="6"/>
@@ -232,17 +269,20 @@
     </w:p>
     <w:p>
       <w:pPr>
-        <w:pStyle w:val="Heading2"/>
+        <w:spacing w:before="0" w:after="0" w:line="240" w:lineRule="auto"/>
       </w:pPr>
       <w:r>
         <w:rPr>
-          <w:b/>
+          <w:b w:val="0"/>
           <w:sz w:val="6"/>
         </w:rPr>
         <w:t>Custom Computer Vision Platform - IoTFIY Solutions</w:t>
       </w:r>
     </w:p>
     <w:p>
+      <w:pPr>
+        <w:spacing w:before="0" w:after="0" w:line="240" w:lineRule="auto"/>
+      </w:pPr>
       <w:r>
         <w:rPr>
           <w:sz w:val="6"/>
@@ -252,17 +292,20 @@
     </w:p>
     <w:p>
       <w:pPr>
-        <w:pStyle w:val="Heading2"/>
+        <w:spacing w:before="0" w:after="0" w:line="240" w:lineRule="auto"/>
       </w:pPr>
       <w:r>
         <w:rPr>
-          <w:b/>
+          <w:b w:val="0"/>
           <w:sz w:val="6"/>
         </w:rPr>
         <w:t>LMS Platform Development - IoTFIY Solutions</w:t>
       </w:r>
     </w:p>
     <w:p>
+      <w:pPr>
+        <w:spacing w:before="0" w:after="0" w:line="240" w:lineRule="auto"/>
+      </w:pPr>
       <w:r>
         <w:rPr>
           <w:sz w:val="6"/>
@@ -272,17 +315,20 @@
     </w:p>
     <w:p>
       <w:pPr>
-        <w:pStyle w:val="Heading2"/>
+        <w:spacing w:before="0" w:after="0" w:line="240" w:lineRule="auto"/>
       </w:pPr>
       <w:r>
         <w:rPr>
-          <w:b/>
+          <w:b w:val="0"/>
           <w:sz w:val="6"/>
         </w:rPr>
         <w:t>IOTFIY Products - Smart IoT Solutions for Modern Businesses</w:t>
       </w:r>
     </w:p>
     <w:p>
+      <w:pPr>
+        <w:spacing w:before="0" w:after="0" w:line="240" w:lineRule="auto"/>
+      </w:pPr>
       <w:r>
         <w:rPr>
           <w:sz w:val="6"/>
@@ -292,17 +338,20 @@
     </w:p>
     <w:p>
       <w:pPr>
-        <w:pStyle w:val="Heading2"/>
+        <w:spacing w:before="0" w:after="0" w:line="240" w:lineRule="auto"/>
       </w:pPr>
       <w:r>
         <w:rPr>
-          <w:b/>
+          <w:b w:val="0"/>
           <w:sz w:val="6"/>
         </w:rPr>
         <w:t>IOTFIY Gateway Solutions - Advanced IoT Data Integration Platform</w:t>
       </w:r>
     </w:p>
     <w:p>
+      <w:pPr>
+        <w:spacing w:before="0" w:after="0" w:line="240" w:lineRule="auto"/>
+      </w:pPr>
       <w:r>
         <w:rPr>
           <w:sz w:val="6"/>
@@ -312,17 +361,20 @@
     </w:p>
     <w:p>
       <w:pPr>
-        <w:pStyle w:val="Heading2"/>
+        <w:spacing w:before="0" w:after="0" w:line="240" w:lineRule="auto"/>
       </w:pPr>
       <w:r>
         <w:rPr>
-          <w:b/>
+          <w:b w:val="0"/>
           <w:sz w:val="6"/>
         </w:rPr>
         <w:t>IOTFIY AC Kit - Intelligent Air Conditioning Management System</w:t>
       </w:r>
     </w:p>
     <w:p>
+      <w:pPr>
+        <w:spacing w:before="0" w:after="0" w:line="240" w:lineRule="auto"/>
+      </w:pPr>
       <w:r>
         <w:rPr>
           <w:sz w:val="6"/>
@@ -332,17 +384,20 @@
     </w:p>
     <w:p>
       <w:pPr>
-        <w:pStyle w:val="Heading2"/>
+        <w:spacing w:before="0" w:after="0" w:line="240" w:lineRule="auto"/>
       </w:pPr>
       <w:r>
         <w:rPr>
-          <w:b/>
+          <w:b w:val="0"/>
           <w:sz w:val="6"/>
         </w:rPr>
         <w:t>AI Custom Chatbot - Intelligent Conversational AI Solutions</w:t>
       </w:r>
     </w:p>
     <w:p>
+      <w:pPr>
+        <w:spacing w:before="0" w:after="0" w:line="240" w:lineRule="auto"/>
+      </w:pPr>
       <w:r>
         <w:rPr>
           <w:sz w:val="6"/>
@@ -352,17 +407,20 @@
     </w:p>
     <w:p>
       <w:pPr>
-        <w:pStyle w:val="Heading2"/>
+        <w:spacing w:before="0" w:after="0" w:line="240" w:lineRule="auto"/>
       </w:pPr>
       <w:r>
         <w:rPr>
-          <w:b/>
+          <w:b w:val="0"/>
           <w:sz w:val="6"/>
         </w:rPr>
         <w:t>Mushaba - Smart Navigation App for Pilgrims and Group Travelers</w:t>
       </w:r>
     </w:p>
     <w:p>
+      <w:pPr>
+        <w:spacing w:before="0" w:after="0" w:line="240" w:lineRule="auto"/>
+      </w:pPr>
       <w:r>
         <w:rPr>
           <w:sz w:val="6"/>
@@ -372,17 +430,20 @@
     </w:p>
     <w:p>
       <w:pPr>
-        <w:pStyle w:val="Heading2"/>
+        <w:spacing w:before="0" w:after="0" w:line="240" w:lineRule="auto"/>
       </w:pPr>
       <w:r>
         <w:rPr>
-          <w:b/>
+          <w:b w:val="0"/>
           <w:sz w:val="6"/>
         </w:rPr>
         <w:t>IOTFIY EASY Solar - Plug-and-Play Solar Solution for Homes</w:t>
       </w:r>
     </w:p>
     <w:p>
+      <w:pPr>
+        <w:spacing w:before="0" w:after="0" w:line="240" w:lineRule="auto"/>
+      </w:pPr>
       <w:r>
         <w:rPr>
           <w:sz w:val="6"/>
@@ -392,17 +453,20 @@
     </w:p>
     <w:p>
       <w:pPr>
-        <w:pStyle w:val="Heading2"/>
+        <w:spacing w:before="0" w:after="0" w:line="240" w:lineRule="auto"/>
       </w:pPr>
       <w:r>
         <w:rPr>
-          <w:b/>
+          <w:b w:val="0"/>
           <w:sz w:val="6"/>
         </w:rPr>
         <w:t>Contact Us - IOTFIY Solutions</w:t>
       </w:r>
     </w:p>
     <w:p>
+      <w:pPr>
+        <w:spacing w:before="0" w:after="0" w:line="240" w:lineRule="auto"/>
+      </w:pPr>
       <w:r>
         <w:rPr>
           <w:sz w:val="6"/>

</xml_diff>